<commit_message>
Añadido temas 6 y 7
</commit_message>
<xml_diff>
--- a/Equipos/3/Eduardo/errores.docx
+++ b/Equipos/3/Eduardo/errores.docx
@@ -21,6 +21,17 @@
     <w:p>
       <w:r>
         <w:t>Actividad no carga</w:t>
+      </w:r>
+    </w:p>
+    <w:p/>
+    <w:p>
+      <w:r>
+        <w:t>7-9</w:t>
+      </w:r>
+    </w:p>
+    <w:p>
+      <w:r>
+        <w:t>Parece que debería ir un minijuego ahí pero no hay nada</w:t>
       </w:r>
       <w:bookmarkStart w:id="0" w:name="_GoBack"/>
       <w:bookmarkEnd w:id="0"/>

</xml_diff>